<commit_message>
Modified requirements document to reflect other reqs we've met Added movement and property scripts for Adenylyl Cyclase Modified the Spawner script to use an array of names instead of a long OR list in the if statement where it determines whether to snap spawnable objects Added Adynylyl Cyclase A to the list of names of objects that snap to the cell wall Modified the scale of the Adenylyl Cyclase so it doesn't spawn so big
</commit_message>
<xml_diff>
--- a/Documents/BioRube Bot Requirements_Fa-2021.docx
+++ b/Documents/BioRube Bot Requirements_Fa-2021.docx
@@ -494,11 +494,9 @@
       <w:r>
         <w:t xml:space="preserve">When the GTP within the Alpha Subunit </w:t>
       </w:r>
-      <w:proofErr w:type="spellStart"/>
-      <w:r>
-        <w:t>hydrolizes</w:t>
-      </w:r>
-      <w:proofErr w:type="spellEnd"/>
+      <w:r>
+        <w:t>hydrolyzes</w:t>
+      </w:r>
       <w:r>
         <w:t xml:space="preserve"> and turns into GDP, the Alpha Subunit shall break away from the Adenylyl Cyclase and seek the Beta-Gamma Complex.</w:t>
       </w:r>
@@ -714,27 +712,14 @@
       <w:r>
         <w:t xml:space="preserve">Figure </w:t>
       </w:r>
-      <w:r>
-        <w:fldChar w:fldCharType="begin"/>
-      </w:r>
-      <w:r>
-        <w:instrText xml:space="preserve"> SEQ Figure \* ARABIC </w:instrText>
-      </w:r>
-      <w:r>
-        <w:fldChar w:fldCharType="separate"/>
-      </w:r>
-      <w:r>
-        <w:rPr>
-          <w:noProof/>
-        </w:rPr>
-        <w:t>1</w:t>
-      </w:r>
-      <w:r>
-        <w:rPr>
-          <w:noProof/>
-        </w:rPr>
-        <w:fldChar w:fldCharType="end"/>
-      </w:r>
+      <w:fldSimple w:instr=" SEQ Figure \* ARABIC ">
+        <w:r>
+          <w:rPr>
+            <w:noProof/>
+          </w:rPr>
+          <w:t>1</w:t>
+        </w:r>
+      </w:fldSimple>
       <w:bookmarkEnd w:id="0"/>
       <w:r>
         <w:t>: Adenylyl Cyclase Cell Binding</w:t>
@@ -804,6 +789,9 @@
     </w:p>
     <w:p>
       <w:r>
+        <w:rPr>
+          <w:highlight w:val="yellow"/>
+        </w:rPr>
         <w:t>When GDP breaks off from the alpha subunit, it shall leave the game.</w:t>
       </w:r>
     </w:p>

</xml_diff>

<commit_message>
Added checking of boxes for Alpha binds with GTP and Alpha Binds with Cyclase Added highlights for additional requirements we've met to the Requirements document. Moved the newer Scripts to where they belong and removed the 'NewBehaviorScript.cs' file
</commit_message>
<xml_diff>
--- a/Documents/BioRube Bot Requirements_Fa-2021.docx
+++ b/Documents/BioRube Bot Requirements_Fa-2021.docx
@@ -467,26 +467,41 @@
     </w:p>
     <w:p>
       <w:r>
+        <w:rPr>
+          <w:highlight w:val="yellow"/>
+        </w:rPr>
         <w:t>Active Alpha Subunit shall seek Adenylyl Cyclase.</w:t>
       </w:r>
     </w:p>
     <w:p>
       <w:r>
+        <w:rPr>
+          <w:highlight w:val="yellow"/>
+        </w:rPr>
         <w:t>When GTP binds with the activated GPC Receptor, its GDP shall break off.</w:t>
       </w:r>
     </w:p>
     <w:p>
       <w:r>
+        <w:rPr>
+          <w:highlight w:val="yellow"/>
+        </w:rPr>
         <w:t>When the Trimeric G-Protein separates from the GPC Receptor, the alpha subunit shall split off from the Beta-Gamma Complex.</w:t>
       </w:r>
     </w:p>
     <w:p>
       <w:r>
+        <w:rPr>
+          <w:highlight w:val="yellow"/>
+        </w:rPr>
         <w:t>The Alpha Subunit, once separated from the Beta-Gamma Complex shall seek an Adenylyl Cyclase with which to bind.</w:t>
       </w:r>
     </w:p>
     <w:p>
       <w:r>
+        <w:rPr>
+          <w:highlight w:val="yellow"/>
+        </w:rPr>
         <w:t>The Alpha Subunit shall bind with the Adenylyl Cyclase.</w:t>
       </w:r>
     </w:p>
@@ -583,21 +598,31 @@
     <w:p>
       <w:proofErr w:type="spellStart"/>
       <w:r>
+        <w:rPr>
+          <w:highlight w:val="yellow"/>
+        </w:rPr>
         <w:t>BioRube</w:t>
       </w:r>
       <w:proofErr w:type="spellEnd"/>
       <w:r>
+        <w:rPr>
+          <w:highlight w:val="yellow"/>
+        </w:rPr>
         <w:t xml:space="preserve"> Bot shall allow the user to spawn an Adenylyl Cyclase on the Cell Membrane.</w:t>
       </w:r>
     </w:p>
     <w:p>
       <w:r>
+        <w:rPr>
+          <w:highlight w:val="yellow"/>
+        </w:rPr>
         <w:t xml:space="preserve">The Adenylyl Cyclase shall adhere to the cell as depicted in </w:t>
       </w:r>
       <w:r>
         <w:rPr>
           <w:b/>
           <w:bCs/>
+          <w:highlight w:val="yellow"/>
         </w:rPr>
         <w:fldChar w:fldCharType="begin"/>
       </w:r>
@@ -605,33 +630,30 @@
         <w:rPr>
           <w:b/>
           <w:bCs/>
-        </w:rPr>
-        <w:instrText xml:space="preserve"> REF _Ref86479136 \h </w:instrText>
+          <w:highlight w:val="yellow"/>
+        </w:rPr>
+        <w:instrText xml:space="preserve"> REF _Ref86479136 \h  \* MERGEFORMAT </w:instrText>
       </w:r>
       <w:r>
         <w:rPr>
           <w:b/>
           <w:bCs/>
-        </w:rPr>
-        <w:instrText xml:space="preserve"> \* MERGEFORMAT </w:instrText>
+          <w:highlight w:val="yellow"/>
+        </w:rPr>
       </w:r>
       <w:r>
         <w:rPr>
           <w:b/>
           <w:bCs/>
-        </w:rPr>
+          <w:highlight w:val="yellow"/>
+        </w:rPr>
+        <w:fldChar w:fldCharType="separate"/>
       </w:r>
       <w:r>
         <w:rPr>
           <w:b/>
           <w:bCs/>
-        </w:rPr>
-        <w:fldChar w:fldCharType="separate"/>
-      </w:r>
-      <w:r>
-        <w:rPr>
-          <w:b/>
-          <w:bCs/>
+          <w:highlight w:val="yellow"/>
         </w:rPr>
         <w:t xml:space="preserve">Figure </w:t>
       </w:r>
@@ -640,6 +662,7 @@
           <w:b/>
           <w:bCs/>
           <w:noProof/>
+          <w:highlight w:val="yellow"/>
         </w:rPr>
         <w:t>1</w:t>
       </w:r>
@@ -647,10 +670,14 @@
         <w:rPr>
           <w:b/>
           <w:bCs/>
+          <w:highlight w:val="yellow"/>
         </w:rPr>
         <w:fldChar w:fldCharType="end"/>
       </w:r>
       <w:r>
+        <w:rPr>
+          <w:highlight w:val="yellow"/>
+        </w:rPr>
         <w:t>.</w:t>
       </w:r>
     </w:p>
@@ -712,14 +739,27 @@
       <w:r>
         <w:t xml:space="preserve">Figure </w:t>
       </w:r>
-      <w:fldSimple w:instr=" SEQ Figure \* ARABIC ">
-        <w:r>
-          <w:rPr>
-            <w:noProof/>
-          </w:rPr>
-          <w:t>1</w:t>
-        </w:r>
-      </w:fldSimple>
+      <w:r>
+        <w:fldChar w:fldCharType="begin"/>
+      </w:r>
+      <w:r>
+        <w:instrText xml:space="preserve"> SEQ Figure \* ARABIC </w:instrText>
+      </w:r>
+      <w:r>
+        <w:fldChar w:fldCharType="separate"/>
+      </w:r>
+      <w:r>
+        <w:rPr>
+          <w:noProof/>
+        </w:rPr>
+        <w:t>1</w:t>
+      </w:r>
+      <w:r>
+        <w:rPr>
+          <w:noProof/>
+        </w:rPr>
+        <w:fldChar w:fldCharType="end"/>
+      </w:r>
       <w:bookmarkEnd w:id="0"/>
       <w:r>
         <w:t>: Adenylyl Cyclase Cell Binding</w:t>
@@ -727,16 +767,36 @@
     </w:p>
     <w:p>
       <w:r>
+        <w:rPr>
+          <w:highlight w:val="yellow"/>
+        </w:rPr>
         <w:t>The Adenylyl Cyclase shall await activation via the Alpha-Beta Subunit.</w:t>
       </w:r>
     </w:p>
     <w:p>
-      <w:r>
-        <w:t>Once the Alpha Subunit binds with the Adenylyl Cyclase, the Adenylyl Cyclase shall become active.</w:t>
-      </w:r>
-    </w:p>
-    <w:p>
-      <w:r>
+      <w:pPr>
+        <w:rPr>
+          <w:highlight w:val="yellow"/>
+        </w:rPr>
+      </w:pPr>
+      <w:r>
+        <w:rPr>
+          <w:highlight w:val="yellow"/>
+        </w:rPr>
+        <w:t xml:space="preserve">Once the Alpha Subunit binds with the Adenylyl Cyclase, the Adenylyl Cyclase shall become </w:t>
+      </w:r>
+      <w:r>
+        <w:rPr>
+          <w:highlight w:val="yellow"/>
+        </w:rPr>
+        <w:t>active.</w:t>
+      </w:r>
+    </w:p>
+    <w:p>
+      <w:r>
+        <w:rPr>
+          <w:highlight w:val="yellow"/>
+        </w:rPr>
         <w:t>Once activated the Adenylyl Cyclase shall undergo a transformation.</w:t>
       </w:r>
     </w:p>
@@ -942,6 +1002,9 @@
     </w:p>
     <w:p>
       <w:r>
+        <w:rPr>
+          <w:highlight w:val="yellow"/>
+        </w:rPr>
         <w:t>Checkbox two shall become checked after the Trimeric G-Protein binds with the G-Protein Coupled Receptor.</w:t>
       </w:r>
     </w:p>
@@ -955,6 +1018,9 @@
     </w:p>
     <w:p>
       <w:r>
+        <w:rPr>
+          <w:highlight w:val="yellow"/>
+        </w:rPr>
         <w:t>Checkbox three shall become checked when the Trimeric G-Protein binds with a GTP and breaks apart.</w:t>
       </w:r>
     </w:p>
@@ -968,6 +1034,9 @@
     </w:p>
     <w:p>
       <w:r>
+        <w:rPr>
+          <w:highlight w:val="yellow"/>
+        </w:rPr>
         <w:t>Checkbox four shall become checked when the alpha subunit binds with the Adenylyl Cyclase.</w:t>
       </w:r>
     </w:p>

</xml_diff>

<commit_message>
Highlighted all met requirements yellow, and unmet requirements red
</commit_message>
<xml_diff>
--- a/Documents/BioRube Bot Requirements_Fa-2021.docx
+++ b/Documents/BioRube Bot Requirements_Fa-2021.docx
@@ -102,6 +102,14 @@
       <w:r>
         <w:lastRenderedPageBreak/>
         <w:t>Requirements</w:t>
+      </w:r>
+    </w:p>
+    <w:p>
+      <w:r>
+        <w:t>The requirements highlighted in yellow have been met. Those that are highlighted in red are unmet.</w:t>
+      </w:r>
+      <w:r>
+        <w:t xml:space="preserve"> What is not highlighted and does not include the word ‘shall’ is not a requirement, but rather a description.</w:t>
       </w:r>
     </w:p>
     <w:p>
@@ -289,10 +297,16 @@
     <w:p>
       <w:proofErr w:type="spellStart"/>
       <w:r>
+        <w:rPr>
+          <w:highlight w:val="red"/>
+        </w:rPr>
         <w:t>BioRube</w:t>
       </w:r>
       <w:proofErr w:type="spellEnd"/>
       <w:r>
+        <w:rPr>
+          <w:highlight w:val="red"/>
+        </w:rPr>
         <w:t xml:space="preserve"> Bot shall allow the user to place a Signaling Molecule outside of the Cell Membrane, but not inside.</w:t>
       </w:r>
     </w:p>
@@ -398,6 +412,7 @@
         <w:rPr>
           <w:highlight w:val="yellow"/>
         </w:rPr>
+        <w:lastRenderedPageBreak/>
         <w:t>The initially spawned Trimeric G-Protein shall include GDP in the Alpha-Subunit.</w:t>
       </w:r>
     </w:p>
@@ -414,208 +429,258 @@
         <w:rPr>
           <w:highlight w:val="yellow"/>
         </w:rPr>
+        <w:t>The Trimeric G-Protein shall seek an activated GPC Receptor with which to bind.</w:t>
+      </w:r>
+    </w:p>
+    <w:p>
+      <w:r>
+        <w:rPr>
+          <w:highlight w:val="yellow"/>
+        </w:rPr>
+        <w:t>The Trimeric G-Protein shall bind with an active GPC Receptor once located.</w:t>
+      </w:r>
+    </w:p>
+    <w:p>
+      <w:r>
+        <w:rPr>
+          <w:highlight w:val="yellow"/>
+        </w:rPr>
+        <w:t>G-Protein shall drop its GDP when it becomes activated by the Trimeric G-Protein.</w:t>
+      </w:r>
+    </w:p>
+    <w:p>
+      <w:r>
+        <w:rPr>
+          <w:highlight w:val="yellow"/>
+        </w:rPr>
+        <w:t>With no GDP attached, the G-Protein shall be receptive to a GTP.</w:t>
+      </w:r>
+    </w:p>
+    <w:p>
+      <w:r>
+        <w:rPr>
+          <w:highlight w:val="yellow"/>
+        </w:rPr>
+        <w:t>When GTP binds with the activated GPC Receptor, the Trimeric G-Protein shall separate from the GPC Receptor.</w:t>
+      </w:r>
+    </w:p>
+    <w:p>
+      <w:pPr>
+        <w:pStyle w:val="Heading5"/>
+      </w:pPr>
+      <w:r>
+        <w:t>Alpha Subunit</w:t>
+      </w:r>
+    </w:p>
+    <w:p>
+      <w:r>
+        <w:t>Alpha subunit with GDP is inactive. Alpha subunit that has GTP is active.</w:t>
+      </w:r>
+    </w:p>
+    <w:p>
+      <w:r>
+        <w:rPr>
+          <w:highlight w:val="yellow"/>
+        </w:rPr>
+        <w:t>Inactive alpha subunit shall seek the Beta Gamma complex if they are not together.</w:t>
+      </w:r>
+      <w:r>
+        <w:t xml:space="preserve"> </w:t>
+      </w:r>
+    </w:p>
+    <w:p>
+      <w:r>
+        <w:rPr>
+          <w:highlight w:val="yellow"/>
+        </w:rPr>
+        <w:t>Active Alpha Subunit shall seek Adenylyl Cyclase.</w:t>
+      </w:r>
+    </w:p>
+    <w:p>
+      <w:r>
+        <w:rPr>
+          <w:highlight w:val="yellow"/>
+        </w:rPr>
+        <w:t>When GTP binds with the activated GPC Receptor, its GDP shall break off.</w:t>
+      </w:r>
+    </w:p>
+    <w:p>
+      <w:r>
+        <w:rPr>
+          <w:highlight w:val="yellow"/>
+        </w:rPr>
+        <w:t>When the Trimeric G-Protein separates from the GPC Receptor, the alpha subunit shall split off from the Beta-Gamma Complex.</w:t>
+      </w:r>
+    </w:p>
+    <w:p>
+      <w:r>
+        <w:rPr>
+          <w:highlight w:val="yellow"/>
+        </w:rPr>
+        <w:t>The Alpha Subunit, once separated from the Beta-Gamma Complex shall seek an Adenylyl Cyclase with which to bind.</w:t>
+      </w:r>
+    </w:p>
+    <w:p>
+      <w:r>
+        <w:rPr>
+          <w:highlight w:val="yellow"/>
+        </w:rPr>
+        <w:t>The Alpha Subunit shall bind with the Adenylyl Cyclase.</w:t>
+      </w:r>
+    </w:p>
+    <w:p>
+      <w:r>
+        <w:rPr>
+          <w:highlight w:val="yellow"/>
+        </w:rPr>
+        <w:t xml:space="preserve">When the GTP within the Alpha Subunit </w:t>
+      </w:r>
+      <w:r>
+        <w:rPr>
+          <w:highlight w:val="yellow"/>
+        </w:rPr>
+        <w:t>hydrolyzes</w:t>
+      </w:r>
+      <w:r>
+        <w:rPr>
+          <w:highlight w:val="yellow"/>
+        </w:rPr>
+        <w:t xml:space="preserve"> and turns into GDP, the Alpha Subunit shall break away from the Adenylyl Cyclase and seek the Beta-Gamma Complex.</w:t>
+      </w:r>
+    </w:p>
+    <w:p>
+      <w:pPr>
+        <w:pStyle w:val="Heading5"/>
+      </w:pPr>
+      <w:r>
+        <w:t>Beta-Gamma Complex</w:t>
+      </w:r>
+    </w:p>
+    <w:p>
+      <w:r>
+        <w:rPr>
+          <w:highlight w:val="yellow"/>
+        </w:rPr>
+        <w:t>When the Trimeric G-Protein separates from the GPC Receptor, the Beta-Gamma Complex shall split off from the Alpha Subunit.</w:t>
+      </w:r>
+    </w:p>
+    <w:p>
+      <w:pPr>
+        <w:pStyle w:val="Heading4"/>
+      </w:pPr>
+      <w:r>
+        <w:t>GTP</w:t>
+      </w:r>
+    </w:p>
+    <w:p>
+      <w:proofErr w:type="spellStart"/>
+      <w:r>
+        <w:rPr>
+          <w:highlight w:val="yellow"/>
+        </w:rPr>
+        <w:t>BioRube</w:t>
+      </w:r>
+      <w:proofErr w:type="spellEnd"/>
+      <w:r>
+        <w:rPr>
+          <w:highlight w:val="yellow"/>
+        </w:rPr>
+        <w:t xml:space="preserve"> Bot shall allow the user to spawn GTP within the cell membrane.</w:t>
+      </w:r>
+    </w:p>
+    <w:p>
+      <w:r>
+        <w:rPr>
+          <w:highlight w:val="yellow"/>
+        </w:rPr>
+        <w:t>Once spawned the GTP shall seek an active and GTP-receptive G-Protein Receptor.</w:t>
+      </w:r>
+    </w:p>
+    <w:p>
+      <w:r>
+        <w:rPr>
+          <w:highlight w:val="yellow"/>
+        </w:rPr>
+        <w:t>The GTP shall bind with a G-Protein Receptor.</w:t>
+      </w:r>
+    </w:p>
+    <w:p>
+      <w:pPr>
+        <w:rPr>
+          <w:highlight w:val="yellow"/>
+        </w:rPr>
+      </w:pPr>
+      <w:r>
+        <w:rPr>
+          <w:highlight w:val="yellow"/>
+        </w:rPr>
+        <w:t xml:space="preserve">After </w:t>
+      </w:r>
+      <w:r>
+        <w:rPr>
+          <w:highlight w:val="yellow"/>
+        </w:rPr>
+        <w:t>45 seconds</w:t>
+      </w:r>
+      <w:r>
+        <w:rPr>
+          <w:highlight w:val="yellow"/>
+        </w:rPr>
+        <w:t>, the GTP bound to the G-Protein receptor shall hydrolyze.</w:t>
+      </w:r>
+    </w:p>
+    <w:p>
+      <w:r>
+        <w:rPr>
+          <w:highlight w:val="yellow"/>
+        </w:rPr>
+        <w:t xml:space="preserve">Once </w:t>
+      </w:r>
+      <w:proofErr w:type="spellStart"/>
+      <w:r>
+        <w:rPr>
+          <w:highlight w:val="yellow"/>
+        </w:rPr>
+        <w:t>hydrolized</w:t>
+      </w:r>
+      <w:proofErr w:type="spellEnd"/>
+      <w:r>
+        <w:rPr>
+          <w:highlight w:val="yellow"/>
+        </w:rPr>
+        <w:t>, the GTP shall transform into GDP.</w:t>
+      </w:r>
+    </w:p>
+    <w:p>
+      <w:pPr>
+        <w:pStyle w:val="Heading4"/>
+      </w:pPr>
+      <w:r>
+        <w:t>Adenylyl Cyclase</w:t>
+      </w:r>
+    </w:p>
+    <w:p>
+      <w:proofErr w:type="spellStart"/>
+      <w:r>
+        <w:rPr>
+          <w:highlight w:val="yellow"/>
+        </w:rPr>
+        <w:t>BioRube</w:t>
+      </w:r>
+      <w:proofErr w:type="spellEnd"/>
+      <w:r>
+        <w:rPr>
+          <w:highlight w:val="yellow"/>
+        </w:rPr>
+        <w:t xml:space="preserve"> Bot shall allow the user to spawn an Adenylyl Cyclase on the Cell Membrane.</w:t>
+      </w:r>
+    </w:p>
+    <w:p>
+      <w:r>
+        <w:rPr>
+          <w:highlight w:val="yellow"/>
+        </w:rPr>
         <w:lastRenderedPageBreak/>
-        <w:t>The Trimeric G-Protein shall seek an activated GPC Receptor with which to bind.</w:t>
-      </w:r>
-    </w:p>
-    <w:p>
-      <w:r>
-        <w:rPr>
-          <w:highlight w:val="yellow"/>
-        </w:rPr>
-        <w:t>The Trimeric G-Protein shall bind with an active GPC Receptor once located.</w:t>
-      </w:r>
-    </w:p>
-    <w:p>
-      <w:r>
-        <w:rPr>
-          <w:highlight w:val="yellow"/>
-        </w:rPr>
-        <w:t>G-Protein shall drop its GDP when it becomes activated by the Trimeric G-Protein.</w:t>
-      </w:r>
-    </w:p>
-    <w:p>
-      <w:r>
-        <w:rPr>
-          <w:highlight w:val="yellow"/>
-        </w:rPr>
-        <w:t>With no GDP attached, the G-Protein shall be receptive to a GTP.</w:t>
-      </w:r>
-    </w:p>
-    <w:p>
-      <w:r>
-        <w:t>When GTP binds with the activated GPC Receptor, the Trimeric G-Protein shall separate from the GPC Receptor.</w:t>
-      </w:r>
-    </w:p>
-    <w:p>
-      <w:pPr>
-        <w:pStyle w:val="Heading5"/>
-      </w:pPr>
-      <w:r>
-        <w:t>Alpha Subunit</w:t>
-      </w:r>
-    </w:p>
-    <w:p>
-      <w:r>
-        <w:t>Alpha subunit with GDP is inactive. Alpha subunit that has GTP is active.</w:t>
-      </w:r>
-    </w:p>
-    <w:p>
-      <w:r>
-        <w:t xml:space="preserve">Inactive alpha subunit shall seek the Beta Gamma complex if they are not together. </w:t>
-      </w:r>
-    </w:p>
-    <w:p>
-      <w:r>
-        <w:rPr>
-          <w:highlight w:val="yellow"/>
-        </w:rPr>
-        <w:t>Active Alpha Subunit shall seek Adenylyl Cyclase.</w:t>
-      </w:r>
-    </w:p>
-    <w:p>
-      <w:r>
-        <w:rPr>
-          <w:highlight w:val="yellow"/>
-        </w:rPr>
-        <w:t>When GTP binds with the activated GPC Receptor, its GDP shall break off.</w:t>
-      </w:r>
-    </w:p>
-    <w:p>
-      <w:r>
-        <w:rPr>
-          <w:highlight w:val="yellow"/>
-        </w:rPr>
-        <w:t>When the Trimeric G-Protein separates from the GPC Receptor, the alpha subunit shall split off from the Beta-Gamma Complex.</w:t>
-      </w:r>
-    </w:p>
-    <w:p>
-      <w:r>
-        <w:rPr>
-          <w:highlight w:val="yellow"/>
-        </w:rPr>
-        <w:t>The Alpha Subunit, once separated from the Beta-Gamma Complex shall seek an Adenylyl Cyclase with which to bind.</w:t>
-      </w:r>
-    </w:p>
-    <w:p>
-      <w:r>
-        <w:rPr>
-          <w:highlight w:val="yellow"/>
-        </w:rPr>
-        <w:t>The Alpha Subunit shall bind with the Adenylyl Cyclase.</w:t>
-      </w:r>
-    </w:p>
-    <w:p>
-      <w:r>
-        <w:t xml:space="preserve">When the GTP within the Alpha Subunit </w:t>
-      </w:r>
-      <w:r>
-        <w:t>hydrolyzes</w:t>
-      </w:r>
-      <w:r>
-        <w:t xml:space="preserve"> and turns into GDP, the Alpha Subunit shall break away from the Adenylyl Cyclase and seek the Beta-Gamma Complex.</w:t>
-      </w:r>
-    </w:p>
-    <w:p>
-      <w:pPr>
-        <w:pStyle w:val="Heading5"/>
-      </w:pPr>
-      <w:r>
-        <w:t>Beta-Gamma Complex</w:t>
-      </w:r>
-    </w:p>
-    <w:p>
-      <w:r>
-        <w:t>When the Trimeric G-Protein separates from the GPC Receptor, the Beta-Gamma Complex shall split off from the Alpha Subunit.</w:t>
-      </w:r>
-    </w:p>
-    <w:p>
-      <w:pPr>
-        <w:pStyle w:val="Heading4"/>
-      </w:pPr>
-      <w:r>
-        <w:t>GTP</w:t>
-      </w:r>
-    </w:p>
-    <w:p>
-      <w:proofErr w:type="spellStart"/>
-      <w:r>
-        <w:rPr>
-          <w:highlight w:val="yellow"/>
-        </w:rPr>
-        <w:t>BioRube</w:t>
-      </w:r>
-      <w:proofErr w:type="spellEnd"/>
-      <w:r>
-        <w:rPr>
-          <w:highlight w:val="yellow"/>
-        </w:rPr>
-        <w:t xml:space="preserve"> Bot shall allow the user to spawn GTP within the cell membrane.</w:t>
-      </w:r>
-    </w:p>
-    <w:p>
-      <w:r>
-        <w:rPr>
-          <w:highlight w:val="yellow"/>
-        </w:rPr>
-        <w:t>Once spawned the GTP shall seek an active and GTP-receptive G-Protein Receptor.</w:t>
-      </w:r>
-    </w:p>
-    <w:p>
-      <w:r>
-        <w:rPr>
-          <w:highlight w:val="yellow"/>
-        </w:rPr>
-        <w:t>The GTP shall bind with a G-Protein Receptor.</w:t>
-      </w:r>
-    </w:p>
-    <w:p>
-      <w:r>
-        <w:t>After some time (TBD), the GTP bound to the G-Protein receptor shall hydrolyze.</w:t>
-      </w:r>
-    </w:p>
-    <w:p>
-      <w:r>
-        <w:t xml:space="preserve">Once </w:t>
-      </w:r>
-      <w:proofErr w:type="spellStart"/>
-      <w:r>
-        <w:t>hydrolized</w:t>
-      </w:r>
-      <w:proofErr w:type="spellEnd"/>
-      <w:r>
-        <w:t>, the GTP shall transform into GDP.</w:t>
-      </w:r>
-    </w:p>
-    <w:p>
-      <w:pPr>
-        <w:pStyle w:val="Heading4"/>
-      </w:pPr>
-      <w:r>
-        <w:t>Adenylyl Cyclase</w:t>
-      </w:r>
-    </w:p>
-    <w:p>
-      <w:proofErr w:type="spellStart"/>
-      <w:r>
-        <w:rPr>
-          <w:highlight w:val="yellow"/>
-        </w:rPr>
-        <w:t>BioRube</w:t>
-      </w:r>
-      <w:proofErr w:type="spellEnd"/>
-      <w:r>
-        <w:rPr>
-          <w:highlight w:val="yellow"/>
-        </w:rPr>
-        <w:t xml:space="preserve"> Bot shall allow the user to spawn an Adenylyl Cyclase on the Cell Membrane.</w:t>
-      </w:r>
-    </w:p>
-    <w:p>
-      <w:r>
-        <w:rPr>
-          <w:highlight w:val="yellow"/>
-        </w:rPr>
         <w:t xml:space="preserve">The Adenylyl Cyclase shall adhere to the cell as depicted in </w:t>
       </w:r>
       <w:r>
@@ -690,7 +755,6 @@
         <w:rPr>
           <w:noProof/>
         </w:rPr>
-        <w:lastRenderedPageBreak/>
         <w:drawing>
           <wp:inline distT="0" distB="0" distL="0" distR="0" wp14:anchorId="48096EF6" wp14:editId="2CF2B261">
             <wp:extent cx="657225" cy="1514475"/>
@@ -739,27 +803,14 @@
       <w:r>
         <w:t xml:space="preserve">Figure </w:t>
       </w:r>
-      <w:r>
-        <w:fldChar w:fldCharType="begin"/>
-      </w:r>
-      <w:r>
-        <w:instrText xml:space="preserve"> SEQ Figure \* ARABIC </w:instrText>
-      </w:r>
-      <w:r>
-        <w:fldChar w:fldCharType="separate"/>
-      </w:r>
-      <w:r>
-        <w:rPr>
-          <w:noProof/>
-        </w:rPr>
-        <w:t>1</w:t>
-      </w:r>
-      <w:r>
-        <w:rPr>
-          <w:noProof/>
-        </w:rPr>
-        <w:fldChar w:fldCharType="end"/>
-      </w:r>
+      <w:fldSimple w:instr=" SEQ Figure \* ARABIC ">
+        <w:r>
+          <w:rPr>
+            <w:noProof/>
+          </w:rPr>
+          <w:t>1</w:t>
+        </w:r>
+      </w:fldSimple>
       <w:bookmarkEnd w:id="0"/>
       <w:r>
         <w:t>: Adenylyl Cyclase Cell Binding</w:t>
@@ -802,11 +853,17 @@
     </w:p>
     <w:p>
       <w:r>
+        <w:rPr>
+          <w:highlight w:val="yellow"/>
+        </w:rPr>
         <w:t>An activated Adenylyl Cyclase shall transform ATP into cAMP.</w:t>
       </w:r>
     </w:p>
     <w:p>
       <w:r>
+        <w:rPr>
+          <w:highlight w:val="yellow"/>
+        </w:rPr>
         <w:t>When the Alpha Subunit loses its GTP, the Adenylyl Cyclase shall become inactive.</w:t>
       </w:r>
     </w:p>
@@ -819,15 +876,29 @@
       </w:r>
     </w:p>
     <w:p>
-      <w:r>
+      <w:pPr>
+        <w:rPr>
+          <w:highlight w:val="yellow"/>
+        </w:rPr>
+      </w:pPr>
+      <w:r>
+        <w:rPr>
+          <w:highlight w:val="yellow"/>
+        </w:rPr>
         <w:t>With an activated Adenylyl Cyclase in the Cell Membrane, ATPs shall become cAMPs.</w:t>
       </w:r>
     </w:p>
     <w:p>
       <w:r>
+        <w:rPr>
+          <w:highlight w:val="yellow"/>
+        </w:rPr>
         <w:t>With an activated PKA spawned within the Cell Membrane, ATP shall seek</w:t>
       </w:r>
       <w:r>
+        <w:rPr>
+          <w:highlight w:val="yellow"/>
+        </w:rPr>
         <w:t xml:space="preserve"> a transcription regulator with which to bind.</w:t>
       </w:r>
     </w:p>
@@ -864,44 +935,94 @@
       </w:r>
     </w:p>
     <w:p>
+      <w:pPr>
+        <w:rPr>
+          <w:highlight w:val="yellow"/>
+        </w:rPr>
+      </w:pPr>
       <w:proofErr w:type="spellStart"/>
       <w:r>
+        <w:rPr>
+          <w:highlight w:val="yellow"/>
+        </w:rPr>
         <w:t>BioRube</w:t>
       </w:r>
       <w:proofErr w:type="spellEnd"/>
       <w:r>
+        <w:rPr>
+          <w:highlight w:val="yellow"/>
+        </w:rPr>
         <w:t xml:space="preserve"> Bot shall allow the user to spawn Protein Kinase (PKA) within the cell membrane.</w:t>
       </w:r>
     </w:p>
     <w:p>
-      <w:r>
+      <w:pPr>
+        <w:rPr>
+          <w:highlight w:val="yellow"/>
+        </w:rPr>
+      </w:pPr>
+      <w:r>
+        <w:rPr>
+          <w:highlight w:val="yellow"/>
+        </w:rPr>
         <w:t>PKA shall seek cAMP with which to bind.</w:t>
       </w:r>
     </w:p>
     <w:p>
-      <w:r>
+      <w:pPr>
+        <w:rPr>
+          <w:highlight w:val="yellow"/>
+        </w:rPr>
+      </w:pPr>
+      <w:r>
+        <w:rPr>
+          <w:highlight w:val="yellow"/>
+        </w:rPr>
         <w:t>PKA shall bind with cAMP.</w:t>
       </w:r>
     </w:p>
     <w:p>
-      <w:r>
+      <w:pPr>
+        <w:rPr>
+          <w:highlight w:val="yellow"/>
+        </w:rPr>
+      </w:pPr>
+      <w:r>
+        <w:rPr>
+          <w:highlight w:val="yellow"/>
+        </w:rPr>
         <w:t xml:space="preserve">Once bound with at </w:t>
       </w:r>
       <w:r>
+        <w:rPr>
+          <w:highlight w:val="yellow"/>
+        </w:rPr>
         <w:t>least</w:t>
       </w:r>
       <w:r>
+        <w:rPr>
+          <w:highlight w:val="yellow"/>
+        </w:rPr>
         <w:t xml:space="preserve"> two cAMP</w:t>
       </w:r>
       <w:r>
+        <w:rPr>
+          <w:highlight w:val="yellow"/>
+        </w:rPr>
         <w:t xml:space="preserve"> the PKA</w:t>
       </w:r>
       <w:r>
+        <w:rPr>
+          <w:highlight w:val="yellow"/>
+        </w:rPr>
         <w:t xml:space="preserve"> shall become activated.</w:t>
       </w:r>
     </w:p>
     <w:p>
       <w:r>
+        <w:rPr>
+          <w:highlight w:val="yellow"/>
+        </w:rPr>
         <w:t>An activated PKA shall separate its Inhibitory Protein and Kinase.</w:t>
       </w:r>
     </w:p>
@@ -923,6 +1044,9 @@
     </w:p>
     <w:p>
       <w:r>
+        <w:rPr>
+          <w:highlight w:val="yellow"/>
+        </w:rPr>
         <w:t>The Kinase, once separated from the Inhibitory Protein shall seek a Transcription Regulator with which to bind.</w:t>
       </w:r>
     </w:p>
@@ -938,10 +1062,16 @@
     <w:p>
       <w:proofErr w:type="spellStart"/>
       <w:r>
+        <w:rPr>
+          <w:highlight w:val="yellow"/>
+        </w:rPr>
         <w:t>BioRube</w:t>
       </w:r>
       <w:proofErr w:type="spellEnd"/>
       <w:r>
+        <w:rPr>
+          <w:highlight w:val="yellow"/>
+        </w:rPr>
         <w:t xml:space="preserve"> shall allow the user spawn a Nuclear Pore Complex on the cell membrane.</w:t>
       </w:r>
     </w:p>
@@ -955,6 +1085,9 @@
     </w:p>
     <w:p>
       <w:r>
+        <w:rPr>
+          <w:highlight w:val="yellow"/>
+        </w:rPr>
         <w:t>With an activated PKA within the cell, a spawned transcription regulator shall bind with the Kinase.</w:t>
       </w:r>
     </w:p>
@@ -969,10 +1102,16 @@
     <w:p>
       <w:proofErr w:type="spellStart"/>
       <w:r>
+        <w:rPr>
+          <w:highlight w:val="yellow"/>
+        </w:rPr>
         <w:t>BioRube</w:t>
       </w:r>
       <w:proofErr w:type="spellEnd"/>
       <w:r>
+        <w:rPr>
+          <w:highlight w:val="yellow"/>
+        </w:rPr>
         <w:t xml:space="preserve"> Bot shall include seven checkboxes for level 2.</w:t>
       </w:r>
     </w:p>
@@ -1050,6 +1189,9 @@
     </w:p>
     <w:p>
       <w:r>
+        <w:rPr>
+          <w:highlight w:val="yellow"/>
+        </w:rPr>
         <w:t>The fifth checkbox shall become checked after the Alpha Subunit rejoins the Beta-Gamma Complex as the Trimeric G-Protein.</w:t>
       </w:r>
     </w:p>
@@ -1063,6 +1205,9 @@
     </w:p>
     <w:p>
       <w:r>
+        <w:rPr>
+          <w:highlight w:val="yellow"/>
+        </w:rPr>
         <w:t>The sixth checkbox shall become checked after the PKA becomes active.</w:t>
       </w:r>
     </w:p>
@@ -1076,6 +1221,9 @@
     </w:p>
     <w:p>
       <w:r>
+        <w:rPr>
+          <w:highlight w:val="yellow"/>
+        </w:rPr>
         <w:t>The seventh checkbox shall become checked after the Transcription Regulator enters the nucleus via the nuclear pore complex.</w:t>
       </w:r>
     </w:p>

</xml_diff>